<commit_message>
[feat] Finished naive vayes and developing script for presentation
</commit_message>
<xml_diff>
--- a/docs/Guion Sistemas Inteligentes.docx
+++ b/docs/Guion Sistemas Inteligentes.docx
@@ -24,16 +24,7 @@
     </w:p>
     <w:p>
       <w:pPr>
-        <w:rPr>
-          <w:rFonts w:ascii="Times New Roman" w:hAnsi="Times New Roman" w:cs="Times New Roman"/>
-        </w:rPr>
-      </w:pPr>
-    </w:p>
-    <w:p>
-      <w:pPr>
-        <w:rPr>
-          <w:rFonts w:ascii="Times New Roman" w:hAnsi="Times New Roman" w:cs="Times New Roman"/>
-        </w:rPr>
+        <w:ind w:left="363"/>
       </w:pPr>
     </w:p>
     <w:p>
@@ -43,6 +34,7 @@
           <w:ilvl w:val="1"/>
           <w:numId w:val="1"/>
         </w:numPr>
+        <w:ind w:left="795"/>
         <w:rPr>
           <w:rFonts w:ascii="Times New Roman" w:hAnsi="Times New Roman" w:cs="Times New Roman"/>
         </w:rPr>
@@ -51,15 +43,357 @@
         <w:rPr>
           <w:rFonts w:ascii="Times New Roman" w:hAnsi="Times New Roman" w:cs="Times New Roman"/>
         </w:rPr>
-        <w:t>Práctica 1 - G2</w:t>
-      </w:r>
-    </w:p>
-    <w:p>
-      <w:pPr>
-        <w:ind w:left="363"/>
+        <w:t xml:space="preserve">Práctica 3 – </w:t>
+      </w:r>
+      <w:proofErr w:type="spellStart"/>
+      <w:r>
         <w:rPr>
           <w:rFonts w:ascii="Times New Roman" w:hAnsi="Times New Roman" w:cs="Times New Roman"/>
         </w:rPr>
+        <w:t>Naive</w:t>
+      </w:r>
+      <w:proofErr w:type="spellEnd"/>
+      <w:r>
+        <w:rPr>
+          <w:rFonts w:ascii="Times New Roman" w:hAnsi="Times New Roman" w:cs="Times New Roman"/>
+        </w:rPr>
+        <w:t xml:space="preserve"> Bayes</w:t>
+      </w:r>
+    </w:p>
+    <w:p>
+      <w:pPr>
+        <w:ind w:left="363"/>
+      </w:pPr>
+    </w:p>
+    <w:p>
+      <w:pPr>
+        <w:pStyle w:val="Ttulo3"/>
+        <w:numPr>
+          <w:ilvl w:val="2"/>
+          <w:numId w:val="1"/>
+        </w:numPr>
+        <w:ind w:left="867"/>
+      </w:pPr>
+      <w:r>
+        <w:t xml:space="preserve"> (FRAN) Descripción del </w:t>
+      </w:r>
+      <w:proofErr w:type="spellStart"/>
+      <w:r>
+        <w:t>dataset</w:t>
+      </w:r>
+      <w:proofErr w:type="spellEnd"/>
+      <w:r>
+        <w:t xml:space="preserve"> </w:t>
+      </w:r>
+    </w:p>
+    <w:p>
+      <w:pPr>
+        <w:ind w:left="363"/>
+      </w:pPr>
+    </w:p>
+    <w:p>
+      <w:pPr>
+        <w:ind w:left="363"/>
+      </w:pPr>
+      <w:proofErr w:type="spellStart"/>
+      <w:r>
+        <w:t>Nº</w:t>
+      </w:r>
+      <w:proofErr w:type="spellEnd"/>
+      <w:r>
+        <w:t xml:space="preserve"> de casos utilizados (filas), atributos (columnas), tipos de datos </w:t>
+      </w:r>
+      <w:r>
+        <w:t>de cada columna, valores posibles.</w:t>
+      </w:r>
+    </w:p>
+    <w:p>
+      <w:pPr>
+        <w:ind w:left="363"/>
+      </w:pPr>
+      <w:r>
+        <w:t>Mostrar imágenes o gráficas con el % de valores de cada columna y su frecuencia</w:t>
+      </w:r>
+    </w:p>
+    <w:p>
+      <w:pPr>
+        <w:ind w:left="363"/>
+      </w:pPr>
+    </w:p>
+    <w:p>
+      <w:pPr>
+        <w:pStyle w:val="Ttulo4"/>
+        <w:numPr>
+          <w:ilvl w:val="3"/>
+          <w:numId w:val="1"/>
+        </w:numPr>
+        <w:ind w:left="1011"/>
+      </w:pPr>
+      <w:r>
+        <w:t>Set 1</w:t>
+      </w:r>
+    </w:p>
+    <w:p>
+      <w:pPr>
+        <w:ind w:left="363"/>
+      </w:pPr>
+    </w:p>
+    <w:p>
+      <w:pPr>
+        <w:pStyle w:val="Ttulo4"/>
+        <w:numPr>
+          <w:ilvl w:val="3"/>
+          <w:numId w:val="1"/>
+        </w:numPr>
+        <w:ind w:left="1011"/>
+      </w:pPr>
+      <w:r>
+        <w:t xml:space="preserve">Set </w:t>
+      </w:r>
+      <w:r>
+        <w:t>2</w:t>
+      </w:r>
+    </w:p>
+    <w:p>
+      <w:pPr>
+        <w:ind w:left="363"/>
+      </w:pPr>
+    </w:p>
+    <w:p>
+      <w:pPr>
+        <w:pStyle w:val="Ttulo3"/>
+        <w:numPr>
+          <w:ilvl w:val="2"/>
+          <w:numId w:val="1"/>
+        </w:numPr>
+        <w:ind w:left="867"/>
+      </w:pPr>
+      <w:r>
+        <w:t xml:space="preserve">(FRAN) </w:t>
+      </w:r>
+      <w:r>
+        <w:t>Exploración y preprocesamiento de datos</w:t>
+      </w:r>
+    </w:p>
+    <w:p>
+      <w:pPr>
+        <w:ind w:left="363"/>
+      </w:pPr>
+    </w:p>
+    <w:p>
+      <w:pPr>
+        <w:ind w:left="363"/>
+      </w:pPr>
+      <w:r>
+        <w:t>Definir atributos objetivo (target) y características (</w:t>
+      </w:r>
+      <w:proofErr w:type="spellStart"/>
+      <w:r>
+        <w:t>features</w:t>
+      </w:r>
+      <w:proofErr w:type="spellEnd"/>
+      <w:r>
+        <w:t>), limpieza que hemos hecho, atributos que hemos quitado porque restaban importancia al modelo</w:t>
+      </w:r>
+      <w:r>
+        <w:t>, modificación de valores, normalización.</w:t>
+      </w:r>
+    </w:p>
+    <w:p>
+      <w:pPr>
+        <w:ind w:left="363"/>
+      </w:pPr>
+    </w:p>
+    <w:p>
+      <w:pPr>
+        <w:pStyle w:val="Ttulo3"/>
+        <w:numPr>
+          <w:ilvl w:val="2"/>
+          <w:numId w:val="1"/>
+        </w:numPr>
+        <w:ind w:left="867"/>
+      </w:pPr>
+      <w:r>
+        <w:t>(</w:t>
+      </w:r>
+      <w:r>
+        <w:t>LUIS</w:t>
+      </w:r>
+      <w:r>
+        <w:t xml:space="preserve">) </w:t>
+      </w:r>
+      <w:r>
+        <w:t>Procedimiento de entrenamiento del modelo</w:t>
+      </w:r>
+    </w:p>
+    <w:p>
+      <w:pPr>
+        <w:ind w:left="363"/>
+      </w:pPr>
+    </w:p>
+    <w:p>
+      <w:pPr>
+        <w:ind w:left="363"/>
+      </w:pPr>
+      <w:r>
+        <w:t xml:space="preserve">Hablar de vectorización de los atributos objetivo para facilitar la tarea al modelo y del </w:t>
+      </w:r>
+      <w:proofErr w:type="spellStart"/>
+      <w:r>
+        <w:t>encoding</w:t>
+      </w:r>
+      <w:proofErr w:type="spellEnd"/>
+    </w:p>
+    <w:p>
+      <w:pPr>
+        <w:ind w:left="363"/>
+      </w:pPr>
+      <w:r>
+        <w:t xml:space="preserve">Hablar de </w:t>
+      </w:r>
+      <w:proofErr w:type="spellStart"/>
+      <w:r>
+        <w:t>overfitting</w:t>
+      </w:r>
+      <w:proofErr w:type="spellEnd"/>
+      <w:r>
+        <w:t xml:space="preserve"> y </w:t>
+      </w:r>
+      <w:proofErr w:type="spellStart"/>
+      <w:r>
+        <w:t>underfitting</w:t>
+      </w:r>
+      <w:proofErr w:type="spellEnd"/>
+    </w:p>
+    <w:p>
+      <w:pPr>
+        <w:ind w:left="363"/>
+      </w:pPr>
+      <w:r>
+        <w:t>Hablar de tasa del error y precisión del modelo</w:t>
+      </w:r>
+    </w:p>
+    <w:p>
+      <w:pPr>
+        <w:ind w:left="363"/>
+      </w:pPr>
+      <w:r>
+        <w:t>Hablar de hiperparámetros</w:t>
+      </w:r>
+    </w:p>
+    <w:p>
+      <w:pPr>
+        <w:ind w:left="363"/>
+      </w:pPr>
+    </w:p>
+    <w:p>
+      <w:pPr>
+        <w:pStyle w:val="Ttulo3"/>
+        <w:numPr>
+          <w:ilvl w:val="2"/>
+          <w:numId w:val="1"/>
+        </w:numPr>
+        <w:ind w:left="867"/>
+      </w:pPr>
+      <w:r>
+        <w:t>(</w:t>
+      </w:r>
+      <w:r>
+        <w:t>LUIS</w:t>
+      </w:r>
+      <w:r>
+        <w:t>)</w:t>
+      </w:r>
+      <w:r>
+        <w:t xml:space="preserve"> Procedimiento de predicción del modelo</w:t>
+      </w:r>
+    </w:p>
+    <w:p>
+      <w:pPr>
+        <w:ind w:left="363"/>
+      </w:pPr>
+    </w:p>
+    <w:p>
+      <w:pPr>
+        <w:pStyle w:val="Ttulo3"/>
+        <w:numPr>
+          <w:ilvl w:val="2"/>
+          <w:numId w:val="1"/>
+        </w:numPr>
+        <w:ind w:left="867"/>
+      </w:pPr>
+      <w:r>
+        <w:t xml:space="preserve">(LUIS) Estadísticas generales y conclusiones </w:t>
+      </w:r>
+      <w:r>
+        <w:t>extraídas</w:t>
+      </w:r>
+    </w:p>
+    <w:p>
+      <w:pPr>
+        <w:ind w:left="363"/>
+      </w:pPr>
+    </w:p>
+    <w:p>
+      <w:pPr>
+        <w:ind w:left="363"/>
+      </w:pPr>
+      <w:r>
+        <w:t>Mostrar gráficas finales</w:t>
+      </w:r>
+    </w:p>
+    <w:p>
+      <w:pPr>
+        <w:ind w:left="363"/>
+      </w:pPr>
+      <w:r>
+        <w:t xml:space="preserve">Mostrar distintas precisiones en función de la variación en el </w:t>
+      </w:r>
+      <w:proofErr w:type="spellStart"/>
+      <w:r>
+        <w:t>cjto</w:t>
+      </w:r>
+      <w:proofErr w:type="spellEnd"/>
+      <w:r>
+        <w:t xml:space="preserve"> de datos añadidos a cada </w:t>
+      </w:r>
+      <w:proofErr w:type="spellStart"/>
+      <w:r>
+        <w:t>dataset</w:t>
+      </w:r>
+      <w:proofErr w:type="spellEnd"/>
+      <w:r>
+        <w:t xml:space="preserve"> (modificar el </w:t>
+      </w:r>
+      <w:proofErr w:type="spellStart"/>
+      <w:r>
+        <w:t>dataset</w:t>
+      </w:r>
+      <w:proofErr w:type="spellEnd"/>
+      <w:r>
+        <w:t xml:space="preserve"> 2 de 1000 a 5000 y así)</w:t>
+      </w:r>
+    </w:p>
+    <w:p>
+      <w:pPr>
+        <w:ind w:left="363"/>
+      </w:pPr>
+      <w:r>
+        <w:lastRenderedPageBreak/>
+        <w:t xml:space="preserve">Decir del </w:t>
+      </w:r>
+      <w:proofErr w:type="spellStart"/>
+      <w:r>
+        <w:t>dataset</w:t>
+      </w:r>
+      <w:proofErr w:type="spellEnd"/>
+      <w:r>
+        <w:t xml:space="preserve"> 2 que se han juntado dos target (Piso y Edificio) en un solo atributo para marcar el atributo objetivo e individualizarlo</w:t>
+      </w:r>
+    </w:p>
+    <w:p>
+      <w:pPr>
+        <w:ind w:left="363"/>
       </w:pPr>
     </w:p>
     <w:p>
@@ -69,6 +403,7 @@
           <w:ilvl w:val="1"/>
           <w:numId w:val="1"/>
         </w:numPr>
+        <w:ind w:left="795"/>
         <w:rPr>
           <w:rFonts w:ascii="Times New Roman" w:hAnsi="Times New Roman" w:cs="Times New Roman"/>
         </w:rPr>
@@ -77,119 +412,420 @@
         <w:rPr>
           <w:rFonts w:ascii="Times New Roman" w:hAnsi="Times New Roman" w:cs="Times New Roman"/>
         </w:rPr>
-        <w:t xml:space="preserve">Práctica </w:t>
-      </w:r>
-      <w:r>
-        <w:rPr>
-          <w:rFonts w:ascii="Times New Roman" w:hAnsi="Times New Roman" w:cs="Times New Roman"/>
-        </w:rPr>
-        <w:t>2</w:t>
-      </w:r>
-      <w:r>
-        <w:rPr>
-          <w:rFonts w:ascii="Times New Roman" w:hAnsi="Times New Roman" w:cs="Times New Roman"/>
-        </w:rPr>
-        <w:t xml:space="preserve"> </w:t>
-      </w:r>
-      <w:r>
-        <w:rPr>
-          <w:rFonts w:ascii="Times New Roman" w:hAnsi="Times New Roman" w:cs="Times New Roman"/>
-        </w:rPr>
-        <w:t>–</w:t>
-      </w:r>
-      <w:r>
-        <w:rPr>
-          <w:rFonts w:ascii="Times New Roman" w:hAnsi="Times New Roman" w:cs="Times New Roman"/>
-        </w:rPr>
-        <w:t xml:space="preserve"> </w:t>
-      </w:r>
-      <w:r>
-        <w:rPr>
-          <w:rFonts w:ascii="Times New Roman" w:hAnsi="Times New Roman" w:cs="Times New Roman"/>
-        </w:rPr>
-        <w:t xml:space="preserve">Sistemas </w:t>
-      </w:r>
-      <w:proofErr w:type="spellStart"/>
-      <w:r>
-        <w:rPr>
-          <w:rFonts w:ascii="Times New Roman" w:hAnsi="Times New Roman" w:cs="Times New Roman"/>
-        </w:rPr>
-        <w:t>Fuzzy</w:t>
-      </w:r>
-      <w:proofErr w:type="spellEnd"/>
-    </w:p>
-    <w:p/>
-    <w:p>
-      <w:pPr>
-        <w:pStyle w:val="Ttulo2"/>
+        <w:t>Práctica 4 – Arboles de decisión</w:t>
+      </w:r>
+    </w:p>
+    <w:p>
+      <w:pPr>
+        <w:ind w:left="363"/>
+      </w:pPr>
+    </w:p>
+    <w:p>
+      <w:pPr>
+        <w:pStyle w:val="Ttulo3"/>
         <w:numPr>
-          <w:ilvl w:val="1"/>
+          <w:ilvl w:val="2"/>
           <w:numId w:val="1"/>
         </w:numPr>
-        <w:rPr>
-          <w:rFonts w:ascii="Times New Roman" w:hAnsi="Times New Roman" w:cs="Times New Roman"/>
-        </w:rPr>
-      </w:pPr>
-      <w:r>
-        <w:rPr>
-          <w:rFonts w:ascii="Times New Roman" w:hAnsi="Times New Roman" w:cs="Times New Roman"/>
-        </w:rPr>
-        <w:t xml:space="preserve">Práctica 3 – </w:t>
-      </w:r>
-      <w:proofErr w:type="spellStart"/>
-      <w:r>
-        <w:rPr>
-          <w:rFonts w:ascii="Times New Roman" w:hAnsi="Times New Roman" w:cs="Times New Roman"/>
-        </w:rPr>
-        <w:t>Naive</w:t>
-      </w:r>
-      <w:proofErr w:type="spellEnd"/>
-      <w:r>
-        <w:rPr>
-          <w:rFonts w:ascii="Times New Roman" w:hAnsi="Times New Roman" w:cs="Times New Roman"/>
-        </w:rPr>
-        <w:t xml:space="preserve"> Bayes</w:t>
-      </w:r>
-    </w:p>
-    <w:p/>
-    <w:p>
-      <w:pPr>
-        <w:pStyle w:val="Ttulo2"/>
+        <w:ind w:left="867"/>
+      </w:pPr>
+      <w:r>
+        <w:t xml:space="preserve">(FRAN) Descripción del </w:t>
+      </w:r>
+      <w:proofErr w:type="spellStart"/>
+      <w:r>
+        <w:t>dataset</w:t>
+      </w:r>
+      <w:proofErr w:type="spellEnd"/>
+      <w:r>
+        <w:t xml:space="preserve"> (Set 1)</w:t>
+      </w:r>
+    </w:p>
+    <w:p>
+      <w:pPr>
+        <w:ind w:left="363"/>
+      </w:pPr>
+    </w:p>
+    <w:p>
+      <w:pPr>
+        <w:ind w:left="363"/>
+      </w:pPr>
+      <w:proofErr w:type="spellStart"/>
+      <w:r>
+        <w:t>Nº</w:t>
+      </w:r>
+      <w:proofErr w:type="spellEnd"/>
+      <w:r>
+        <w:t xml:space="preserve"> de casos utilizados (filas), atributos (columnas), tipos de datos de cada columna, valores posibles.</w:t>
+      </w:r>
+    </w:p>
+    <w:p>
+      <w:pPr>
+        <w:ind w:left="363"/>
+      </w:pPr>
+      <w:r>
+        <w:t xml:space="preserve">Mostrar imágenes o gráficas con </w:t>
+      </w:r>
+      <w:proofErr w:type="spellStart"/>
+      <w:r>
+        <w:t>el</w:t>
+      </w:r>
+      <w:proofErr w:type="spellEnd"/>
+      <w:r>
+        <w:t xml:space="preserve"> % de valores de cada columna y su frecuencia</w:t>
+      </w:r>
+    </w:p>
+    <w:p>
+      <w:pPr>
+        <w:ind w:left="363"/>
+      </w:pPr>
+      <w:r>
+        <w:t xml:space="preserve">Poner fuente de origen del </w:t>
+      </w:r>
+      <w:proofErr w:type="spellStart"/>
+      <w:r>
+        <w:t>dataset</w:t>
+      </w:r>
+      <w:proofErr w:type="spellEnd"/>
+      <w:r>
+        <w:t xml:space="preserve"> (</w:t>
+      </w:r>
+      <w:proofErr w:type="spellStart"/>
+      <w:r>
+        <w:t>Kaggle</w:t>
+      </w:r>
+      <w:proofErr w:type="spellEnd"/>
+      <w:r>
+        <w:t xml:space="preserve">) y echarle flores a </w:t>
+      </w:r>
+      <w:proofErr w:type="spellStart"/>
+      <w:r>
+        <w:t>Kaggle</w:t>
+      </w:r>
+      <w:proofErr w:type="spellEnd"/>
+    </w:p>
+    <w:p>
+      <w:pPr>
+        <w:pStyle w:val="Ttulo3"/>
         <w:numPr>
-          <w:ilvl w:val="1"/>
+          <w:ilvl w:val="2"/>
           <w:numId w:val="1"/>
         </w:numPr>
-        <w:rPr>
-          <w:rFonts w:ascii="Times New Roman" w:hAnsi="Times New Roman" w:cs="Times New Roman"/>
-        </w:rPr>
-      </w:pPr>
-      <w:r>
-        <w:rPr>
-          <w:rFonts w:ascii="Times New Roman" w:hAnsi="Times New Roman" w:cs="Times New Roman"/>
-        </w:rPr>
-        <w:t xml:space="preserve">Práctica </w:t>
-      </w:r>
-      <w:r>
-        <w:rPr>
-          <w:rFonts w:ascii="Times New Roman" w:hAnsi="Times New Roman" w:cs="Times New Roman"/>
-        </w:rPr>
-        <w:t xml:space="preserve">4 </w:t>
-      </w:r>
-      <w:r>
-        <w:rPr>
-          <w:rFonts w:ascii="Times New Roman" w:hAnsi="Times New Roman" w:cs="Times New Roman"/>
-        </w:rPr>
-        <w:t xml:space="preserve">– </w:t>
-      </w:r>
-      <w:r>
-        <w:rPr>
-          <w:rFonts w:ascii="Times New Roman" w:hAnsi="Times New Roman" w:cs="Times New Roman"/>
-        </w:rPr>
-        <w:t>Arboles de decisión</w:t>
+        <w:ind w:left="867"/>
+      </w:pPr>
+      <w:r>
+        <w:t>(FRAN) Exploración y preprocesamiento de datos</w:t>
+      </w:r>
+    </w:p>
+    <w:p>
+      <w:pPr>
+        <w:ind w:left="363"/>
+      </w:pPr>
+    </w:p>
+    <w:p>
+      <w:pPr>
+        <w:ind w:left="363"/>
+      </w:pPr>
+      <w:r>
+        <w:t>Definir atributos objetivo (target) y características (</w:t>
+      </w:r>
+      <w:proofErr w:type="spellStart"/>
+      <w:r>
+        <w:t>features</w:t>
+      </w:r>
+      <w:proofErr w:type="spellEnd"/>
+      <w:r>
+        <w:t>), limpieza que hemos hecho, atributos que hemos quitado porque restaban importancia al modelo, modificación de valores, normalización.</w:t>
+      </w:r>
+    </w:p>
+    <w:p>
+      <w:pPr>
+        <w:ind w:left="363"/>
+      </w:pPr>
+    </w:p>
+    <w:p>
+      <w:pPr>
+        <w:pStyle w:val="Ttulo3"/>
+        <w:numPr>
+          <w:ilvl w:val="2"/>
+          <w:numId w:val="1"/>
+        </w:numPr>
+        <w:ind w:left="867"/>
+      </w:pPr>
+      <w:r>
+        <w:t>(LUIS) Procedimiento de entrenamiento del modelo</w:t>
+      </w:r>
+      <w:r>
+        <w:t xml:space="preserve"> y uso de </w:t>
+      </w:r>
+      <w:proofErr w:type="spellStart"/>
+      <w:r>
+        <w:t>scikit-learn</w:t>
+      </w:r>
+      <w:proofErr w:type="spellEnd"/>
+      <w:r>
+        <w:t xml:space="preserve"> y funcionamiento del algoritmo </w:t>
+      </w:r>
+      <w:proofErr w:type="spellStart"/>
+      <w:r>
+        <w:t>RandomForest</w:t>
+      </w:r>
+      <w:proofErr w:type="spellEnd"/>
+    </w:p>
+    <w:p>
+      <w:pPr>
+        <w:ind w:left="363"/>
+      </w:pPr>
+    </w:p>
+    <w:p>
+      <w:pPr>
+        <w:ind w:left="363"/>
+      </w:pPr>
+      <w:r>
+        <w:t xml:space="preserve">Hablar de vectorización de los atributos objetivo para facilitar la tarea al modelo y del </w:t>
+      </w:r>
+      <w:proofErr w:type="spellStart"/>
+      <w:r>
+        <w:t>encoding</w:t>
+      </w:r>
+      <w:proofErr w:type="spellEnd"/>
+    </w:p>
+    <w:p>
+      <w:pPr>
+        <w:ind w:left="363"/>
+      </w:pPr>
+      <w:r>
+        <w:t xml:space="preserve">Hablar del </w:t>
+      </w:r>
+      <w:proofErr w:type="spellStart"/>
+      <w:r>
+        <w:t>gridsearch</w:t>
+      </w:r>
+      <w:proofErr w:type="spellEnd"/>
+    </w:p>
+    <w:p>
+      <w:pPr>
+        <w:ind w:left="363"/>
+      </w:pPr>
+      <w:r>
+        <w:t xml:space="preserve">Hablar de </w:t>
+      </w:r>
+      <w:proofErr w:type="spellStart"/>
+      <w:r>
+        <w:t>overfitting</w:t>
+      </w:r>
+      <w:proofErr w:type="spellEnd"/>
+      <w:r>
+        <w:t xml:space="preserve"> y </w:t>
+      </w:r>
+      <w:proofErr w:type="spellStart"/>
+      <w:r>
+        <w:t>underfitting</w:t>
+      </w:r>
+      <w:proofErr w:type="spellEnd"/>
+    </w:p>
+    <w:p>
+      <w:pPr>
+        <w:ind w:left="363"/>
+      </w:pPr>
+      <w:r>
+        <w:t>Hablar de tasa del error y precisión del modelo</w:t>
+      </w:r>
+    </w:p>
+    <w:p>
+      <w:pPr>
+        <w:ind w:left="363"/>
+      </w:pPr>
+      <w:r>
+        <w:t>Hablar de hiperparámetros</w:t>
+      </w:r>
+    </w:p>
+    <w:p>
+      <w:pPr>
+        <w:ind w:left="363"/>
+      </w:pPr>
+      <w:r>
+        <w:t xml:space="preserve">Hablar de </w:t>
+      </w:r>
+      <w:proofErr w:type="spellStart"/>
+      <w:r>
+        <w:t>scikit-learn</w:t>
+      </w:r>
+      <w:proofErr w:type="spellEnd"/>
+      <w:r>
+        <w:t xml:space="preserve"> y echarle flores y a su facilidad para implementar algoritmos y crear modelos de aprendizaje supervisado desde 0 (para aquellos que no son data </w:t>
+      </w:r>
+      <w:proofErr w:type="spellStart"/>
+      <w:r>
+        <w:t>scientists</w:t>
+      </w:r>
+      <w:proofErr w:type="spellEnd"/>
+      <w:r>
+        <w:t>)</w:t>
+      </w:r>
+    </w:p>
+    <w:p>
+      <w:pPr>
+        <w:pStyle w:val="Ttulo3"/>
+        <w:numPr>
+          <w:ilvl w:val="2"/>
+          <w:numId w:val="1"/>
+        </w:numPr>
+        <w:ind w:left="867"/>
+      </w:pPr>
+      <w:r>
+        <w:t>(LUIS) Procedimiento de predicción del modelo</w:t>
+      </w:r>
+      <w:r>
+        <w:t xml:space="preserve"> y árbol generado</w:t>
+      </w:r>
+    </w:p>
+    <w:p>
+      <w:pPr>
+        <w:ind w:left="363"/>
+      </w:pPr>
+    </w:p>
+    <w:p>
+      <w:pPr>
+        <w:ind w:left="363"/>
+      </w:pPr>
+    </w:p>
+    <w:p>
+      <w:pPr>
+        <w:pStyle w:val="Ttulo4"/>
+        <w:numPr>
+          <w:ilvl w:val="3"/>
+          <w:numId w:val="1"/>
+        </w:numPr>
+        <w:ind w:left="1011"/>
+      </w:pPr>
+      <w:r>
+        <w:t>Profundidad 2</w:t>
+      </w:r>
+    </w:p>
+    <w:p>
+      <w:pPr>
+        <w:ind w:left="363"/>
+      </w:pPr>
+    </w:p>
+    <w:p>
+      <w:pPr>
+        <w:pStyle w:val="Ttulo4"/>
+        <w:numPr>
+          <w:ilvl w:val="3"/>
+          <w:numId w:val="1"/>
+        </w:numPr>
+        <w:ind w:left="1011"/>
+      </w:pPr>
+      <w:r>
+        <w:t xml:space="preserve">Profundidad </w:t>
+      </w:r>
+      <w:r>
+        <w:t>3</w:t>
+      </w:r>
+    </w:p>
+    <w:p>
+      <w:pPr>
+        <w:ind w:left="363"/>
+      </w:pPr>
+    </w:p>
+    <w:p>
+      <w:pPr>
+        <w:pStyle w:val="Ttulo4"/>
+        <w:numPr>
+          <w:ilvl w:val="3"/>
+          <w:numId w:val="1"/>
+        </w:numPr>
+        <w:ind w:left="1011"/>
+      </w:pPr>
+      <w:r>
+        <w:lastRenderedPageBreak/>
+        <w:t xml:space="preserve">Profundidad </w:t>
+      </w:r>
+      <w:r>
+        <w:t>4</w:t>
+      </w:r>
+    </w:p>
+    <w:p>
+      <w:pPr>
+        <w:ind w:left="363"/>
+      </w:pPr>
+    </w:p>
+    <w:p>
+      <w:pPr>
+        <w:pStyle w:val="Ttulo4"/>
+        <w:numPr>
+          <w:ilvl w:val="3"/>
+          <w:numId w:val="1"/>
+        </w:numPr>
+        <w:ind w:left="1011"/>
+      </w:pPr>
+      <w:r>
+        <w:t xml:space="preserve">Profundidad </w:t>
+      </w:r>
+      <w:r>
+        <w:t>n</w:t>
       </w:r>
     </w:p>
     <w:p/>
-    <w:p/>
+    <w:p>
+      <w:pPr>
+        <w:pStyle w:val="Ttulo3"/>
+        <w:numPr>
+          <w:ilvl w:val="2"/>
+          <w:numId w:val="1"/>
+        </w:numPr>
+        <w:ind w:left="867"/>
+      </w:pPr>
+      <w:r>
+        <w:t xml:space="preserve">(LUIS) Estadísticas generales y conclusiones </w:t>
+      </w:r>
+      <w:r>
+        <w:t>extraídas</w:t>
+      </w:r>
+    </w:p>
+    <w:p>
+      <w:pPr>
+        <w:ind w:left="363"/>
+      </w:pPr>
+    </w:p>
+    <w:p>
+      <w:pPr>
+        <w:ind w:left="363"/>
+      </w:pPr>
+      <w:r>
+        <w:t>Mostrar gráficas finales</w:t>
+      </w:r>
+    </w:p>
+    <w:p>
+      <w:pPr>
+        <w:ind w:left="363"/>
+      </w:pPr>
+      <w:r>
+        <w:t xml:space="preserve">Mostrar distintas precisiones en función de la variación en el </w:t>
+      </w:r>
+      <w:proofErr w:type="spellStart"/>
+      <w:r>
+        <w:t>cjto</w:t>
+      </w:r>
+      <w:proofErr w:type="spellEnd"/>
+      <w:r>
+        <w:t xml:space="preserve"> de datos añadidos a cada </w:t>
+      </w:r>
+      <w:proofErr w:type="spellStart"/>
+      <w:r>
+        <w:t>dataset</w:t>
+      </w:r>
+      <w:proofErr w:type="spellEnd"/>
+      <w:r>
+        <w:t xml:space="preserve"> </w:t>
+      </w:r>
+    </w:p>
+    <w:p>
+      <w:pPr>
+        <w:ind w:left="363"/>
+      </w:pPr>
+    </w:p>
     <w:sectPr>
       <w:pgSz w:w="11906" w:h="16838"/>
       <w:pgMar w:top="1417" w:right="1701" w:bottom="1417" w:left="1701" w:header="708" w:footer="708" w:gutter="0"/>
@@ -289,6 +925,92 @@
     </w:lvl>
   </w:abstractNum>
   <w:abstractNum w:abstractNumId="1" w15:restartNumberingAfterBreak="0">
+    <w:nsid w:val="15064451"/>
+    <w:multiLevelType w:val="hybridMultilevel"/>
+    <w:tmpl w:val="200852EE"/>
+    <w:lvl w:ilvl="0" w:tplc="0C0A000F">
+      <w:start w:val="1"/>
+      <w:numFmt w:val="decimal"/>
+      <w:lvlText w:val="%1."/>
+      <w:lvlJc w:val="left"/>
+      <w:pPr>
+        <w:ind w:left="720" w:hanging="360"/>
+      </w:pPr>
+    </w:lvl>
+    <w:lvl w:ilvl="1" w:tplc="0C0A0019" w:tentative="1">
+      <w:start w:val="1"/>
+      <w:numFmt w:val="lowerLetter"/>
+      <w:lvlText w:val="%2."/>
+      <w:lvlJc w:val="left"/>
+      <w:pPr>
+        <w:ind w:left="1440" w:hanging="360"/>
+      </w:pPr>
+    </w:lvl>
+    <w:lvl w:ilvl="2" w:tplc="0C0A001B" w:tentative="1">
+      <w:start w:val="1"/>
+      <w:numFmt w:val="lowerRoman"/>
+      <w:lvlText w:val="%3."/>
+      <w:lvlJc w:val="right"/>
+      <w:pPr>
+        <w:ind w:left="2160" w:hanging="180"/>
+      </w:pPr>
+    </w:lvl>
+    <w:lvl w:ilvl="3" w:tplc="0C0A000F" w:tentative="1">
+      <w:start w:val="1"/>
+      <w:numFmt w:val="decimal"/>
+      <w:lvlText w:val="%4."/>
+      <w:lvlJc w:val="left"/>
+      <w:pPr>
+        <w:ind w:left="2880" w:hanging="360"/>
+      </w:pPr>
+    </w:lvl>
+    <w:lvl w:ilvl="4" w:tplc="0C0A0019" w:tentative="1">
+      <w:start w:val="1"/>
+      <w:numFmt w:val="lowerLetter"/>
+      <w:lvlText w:val="%5."/>
+      <w:lvlJc w:val="left"/>
+      <w:pPr>
+        <w:ind w:left="3600" w:hanging="360"/>
+      </w:pPr>
+    </w:lvl>
+    <w:lvl w:ilvl="5" w:tplc="0C0A001B" w:tentative="1">
+      <w:start w:val="1"/>
+      <w:numFmt w:val="lowerRoman"/>
+      <w:lvlText w:val="%6."/>
+      <w:lvlJc w:val="right"/>
+      <w:pPr>
+        <w:ind w:left="4320" w:hanging="180"/>
+      </w:pPr>
+    </w:lvl>
+    <w:lvl w:ilvl="6" w:tplc="0C0A000F" w:tentative="1">
+      <w:start w:val="1"/>
+      <w:numFmt w:val="decimal"/>
+      <w:lvlText w:val="%7."/>
+      <w:lvlJc w:val="left"/>
+      <w:pPr>
+        <w:ind w:left="5040" w:hanging="360"/>
+      </w:pPr>
+    </w:lvl>
+    <w:lvl w:ilvl="7" w:tplc="0C0A0019" w:tentative="1">
+      <w:start w:val="1"/>
+      <w:numFmt w:val="lowerLetter"/>
+      <w:lvlText w:val="%8."/>
+      <w:lvlJc w:val="left"/>
+      <w:pPr>
+        <w:ind w:left="5760" w:hanging="360"/>
+      </w:pPr>
+    </w:lvl>
+    <w:lvl w:ilvl="8" w:tplc="0C0A001B" w:tentative="1">
+      <w:start w:val="1"/>
+      <w:numFmt w:val="lowerRoman"/>
+      <w:lvlText w:val="%9."/>
+      <w:lvlJc w:val="right"/>
+      <w:pPr>
+        <w:ind w:left="6480" w:hanging="180"/>
+      </w:pPr>
+    </w:lvl>
+  </w:abstractNum>
+  <w:abstractNum w:abstractNumId="2" w15:restartNumberingAfterBreak="0">
     <w:nsid w:val="59A673E1"/>
     <w:multiLevelType w:val="hybridMultilevel"/>
     <w:tmpl w:val="A728443C"/>
@@ -374,7 +1096,7 @@
       </w:pPr>
     </w:lvl>
   </w:abstractNum>
-  <w:abstractNum w:abstractNumId="2" w15:restartNumberingAfterBreak="0">
+  <w:abstractNum w:abstractNumId="3" w15:restartNumberingAfterBreak="0">
     <w:nsid w:val="5D8F72EB"/>
     <w:multiLevelType w:val="hybridMultilevel"/>
     <w:tmpl w:val="EC24B1D2"/>
@@ -464,9 +1186,12 @@
     <w:abstractNumId w:val="0"/>
   </w:num>
   <w:num w:numId="2">
+    <w:abstractNumId w:val="3"/>
+  </w:num>
+  <w:num w:numId="3">
     <w:abstractNumId w:val="2"/>
   </w:num>
-  <w:num w:numId="3">
+  <w:num w:numId="4">
     <w:abstractNumId w:val="1"/>
   </w:num>
 </w:numbering>
@@ -870,7 +1595,7 @@
   <w:style w:type="paragraph" w:default="1" w:styleId="Normal">
     <w:name w:val="Normal"/>
     <w:qFormat/>
-    <w:rsid w:val="00236AEF"/>
+    <w:rsid w:val="00604155"/>
   </w:style>
   <w:style w:type="paragraph" w:styleId="Ttulo1">
     <w:name w:val="heading 1"/>
@@ -937,6 +1662,28 @@
       <w:szCs w:val="24"/>
     </w:rPr>
   </w:style>
+  <w:style w:type="paragraph" w:styleId="Ttulo4">
+    <w:name w:val="heading 4"/>
+    <w:basedOn w:val="Normal"/>
+    <w:next w:val="Normal"/>
+    <w:link w:val="Ttulo4Car"/>
+    <w:uiPriority w:val="9"/>
+    <w:unhideWhenUsed/>
+    <w:qFormat/>
+    <w:rsid w:val="00A47953"/>
+    <w:pPr>
+      <w:keepNext/>
+      <w:keepLines/>
+      <w:spacing w:before="40" w:after="0"/>
+      <w:outlineLvl w:val="3"/>
+    </w:pPr>
+    <w:rPr>
+      <w:rFonts w:asciiTheme="majorHAnsi" w:eastAsiaTheme="majorEastAsia" w:hAnsiTheme="majorHAnsi" w:cstheme="majorBidi"/>
+      <w:i/>
+      <w:iCs/>
+      <w:color w:val="2F5496" w:themeColor="accent1" w:themeShade="BF"/>
+    </w:rPr>
+  </w:style>
   <w:style w:type="character" w:default="1" w:styleId="Fuentedeprrafopredeter">
     <w:name w:val="Default Paragraph Font"/>
     <w:uiPriority w:val="1"/>
@@ -1001,6 +1748,30 @@
       <w:color w:val="1F3763" w:themeColor="accent1" w:themeShade="7F"/>
       <w:sz w:val="24"/>
       <w:szCs w:val="24"/>
+    </w:rPr>
+  </w:style>
+  <w:style w:type="paragraph" w:styleId="Prrafodelista">
+    <w:name w:val="List Paragraph"/>
+    <w:basedOn w:val="Normal"/>
+    <w:uiPriority w:val="34"/>
+    <w:qFormat/>
+    <w:rsid w:val="00A47953"/>
+    <w:pPr>
+      <w:ind w:left="720"/>
+      <w:contextualSpacing/>
+    </w:pPr>
+  </w:style>
+  <w:style w:type="character" w:customStyle="1" w:styleId="Ttulo4Car">
+    <w:name w:val="Título 4 Car"/>
+    <w:basedOn w:val="Fuentedeprrafopredeter"/>
+    <w:link w:val="Ttulo4"/>
+    <w:uiPriority w:val="9"/>
+    <w:rsid w:val="00A47953"/>
+    <w:rPr>
+      <w:rFonts w:asciiTheme="majorHAnsi" w:eastAsiaTheme="majorEastAsia" w:hAnsiTheme="majorHAnsi" w:cstheme="majorBidi"/>
+      <w:i/>
+      <w:iCs/>
+      <w:color w:val="2F5496" w:themeColor="accent1" w:themeShade="BF"/>
     </w:rPr>
   </w:style>
 </w:styles>

</xml_diff>

<commit_message>
[fix] Fixed one error in script
</commit_message>
<xml_diff>
--- a/docs/Guion Sistemas Inteligentes.docx
+++ b/docs/Guion Sistemas Inteligentes.docx
@@ -314,19 +314,7 @@
         <w:rPr>
           <w:rFonts w:ascii="Times New Roman" w:hAnsi="Times New Roman" w:cs="Times New Roman"/>
         </w:rPr>
-        <w:t>TAMBIEN DECIR EL OBJETIVO DE LA PREDICCIÖN</w:t>
-      </w:r>
-      <w:r>
-        <w:rPr>
-          <w:rFonts w:ascii="Times New Roman" w:hAnsi="Times New Roman" w:cs="Times New Roman"/>
-        </w:rPr>
-        <w:t xml:space="preserve"> de cada DATASET</w:t>
-      </w:r>
-      <w:r>
-        <w:rPr>
-          <w:rFonts w:ascii="Times New Roman" w:hAnsi="Times New Roman" w:cs="Times New Roman"/>
-        </w:rPr>
-        <w:t xml:space="preserve"> (QUÉ SE PRETENDE PREDECIR Y OBTENER COMO RESULTADO).</w:t>
+        <w:t>TAMBIEN DECIR EL OBJETIVO DE LA PREDICCIÖN de cada DATASET (QUÉ SE PRETENDE PREDECIR Y OBTENER COMO RESULTADO).</w:t>
       </w:r>
     </w:p>
     <w:p>
@@ -905,15 +893,7 @@
           <w:b/>
           <w:bCs/>
         </w:rPr>
-        <w:t>1</w:t>
-      </w:r>
-      <w:r>
-        <w:rPr>
-          <w:rFonts w:ascii="Times New Roman" w:hAnsi="Times New Roman" w:cs="Times New Roman"/>
-          <w:b/>
-          <w:bCs/>
-        </w:rPr>
-        <w:t>1</w:t>
+        <w:t>11</w:t>
       </w:r>
       <w:r>
         <w:rPr>
@@ -963,15 +943,7 @@
           <w:b/>
           <w:bCs/>
         </w:rPr>
-        <w:t>1</w:t>
-      </w:r>
-      <w:r>
-        <w:rPr>
-          <w:rFonts w:ascii="Times New Roman" w:hAnsi="Times New Roman" w:cs="Times New Roman"/>
-          <w:b/>
-          <w:bCs/>
-        </w:rPr>
-        <w:t>2</w:t>
+        <w:t>12</w:t>
       </w:r>
       <w:r>
         <w:rPr>
@@ -1139,15 +1111,7 @@
           <w:b/>
           <w:bCs/>
         </w:rPr>
-        <w:t>1</w:t>
-      </w:r>
-      <w:r>
-        <w:rPr>
-          <w:rFonts w:ascii="Times New Roman" w:hAnsi="Times New Roman" w:cs="Times New Roman"/>
-          <w:b/>
-          <w:bCs/>
-        </w:rPr>
-        <w:t>4</w:t>
+        <w:t>14</w:t>
       </w:r>
       <w:r>
         <w:rPr>
@@ -1287,15 +1251,7 @@
           <w:b/>
           <w:bCs/>
         </w:rPr>
-        <w:t>1</w:t>
-      </w:r>
-      <w:r>
-        <w:rPr>
-          <w:rFonts w:ascii="Times New Roman" w:hAnsi="Times New Roman" w:cs="Times New Roman"/>
-          <w:b/>
-          <w:bCs/>
-        </w:rPr>
-        <w:t>5</w:t>
+        <w:t>15</w:t>
       </w:r>
       <w:r>
         <w:rPr>
@@ -1318,13 +1274,7 @@
         <w:rPr>
           <w:rFonts w:ascii="Times New Roman" w:hAnsi="Times New Roman" w:cs="Times New Roman"/>
         </w:rPr>
-        <w:t>Describir brevemente la estructura que se ha planteado para el seguimiento del algoritmo</w:t>
-      </w:r>
-      <w:r>
-        <w:rPr>
-          <w:rFonts w:ascii="Times New Roman" w:hAnsi="Times New Roman" w:cs="Times New Roman"/>
-        </w:rPr>
-        <w:t xml:space="preserve"> (la misma que el otro solo que ahora con un gridsearch para búsqueda de los mejors hiperparámetros porque no es una implementación a pelo sino una implementación de una biblioteca que requiere una configuración determinada de entrada)</w:t>
+        <w:t>Describir brevemente la estructura que se ha planteado para el seguimiento del algoritmo (la misma que el otro solo que ahora con un gridsearch para búsqueda de los mejors hiperparámetros porque no es una implementación a pelo sino una implementación de una biblioteca que requiere una configuración determinada de entrada)</w:t>
       </w:r>
     </w:p>
     <w:p>
@@ -1389,15 +1339,7 @@
           <w:b/>
           <w:bCs/>
         </w:rPr>
-        <w:t>1</w:t>
-      </w:r>
-      <w:r>
-        <w:rPr>
-          <w:rFonts w:ascii="Times New Roman" w:hAnsi="Times New Roman" w:cs="Times New Roman"/>
-          <w:b/>
-          <w:bCs/>
-        </w:rPr>
-        <w:t>6</w:t>
+        <w:t>16</w:t>
       </w:r>
       <w:r>
         <w:rPr>
@@ -1545,15 +1487,7 @@
           <w:b/>
           <w:bCs/>
         </w:rPr>
-        <w:t>1</w:t>
-      </w:r>
-      <w:r>
-        <w:rPr>
-          <w:rFonts w:ascii="Times New Roman" w:hAnsi="Times New Roman" w:cs="Times New Roman"/>
-          <w:b/>
-          <w:bCs/>
-        </w:rPr>
-        <w:t>7</w:t>
+        <w:t>17</w:t>
       </w:r>
       <w:r>
         <w:rPr>
@@ -1613,7 +1547,13 @@
         <w:rPr>
           <w:rFonts w:ascii="Times New Roman" w:hAnsi="Times New Roman" w:cs="Times New Roman"/>
         </w:rPr>
-        <w:t>(LUIS) Procedimiento de entrenamiento del modelo y uso de scikit-learn y funcionamiento del algoritmo RandomForest</w:t>
+        <w:t xml:space="preserve">(LUIS) Procedimiento de entrenamiento del modelo y uso de scikit-learn y funcionamiento del algoritmo </w:t>
+      </w:r>
+      <w:r>
+        <w:rPr>
+          <w:rFonts w:ascii="Times New Roman" w:hAnsi="Times New Roman" w:cs="Times New Roman"/>
+        </w:rPr>
+        <w:t>DecisionTree</w:t>
       </w:r>
     </w:p>
     <w:p>
@@ -1649,15 +1589,7 @@
           <w:b/>
           <w:bCs/>
         </w:rPr>
-        <w:t>1</w:t>
-      </w:r>
-      <w:r>
-        <w:rPr>
-          <w:rFonts w:ascii="Times New Roman" w:hAnsi="Times New Roman" w:cs="Times New Roman"/>
-          <w:b/>
-          <w:bCs/>
-        </w:rPr>
-        <w:t>8</w:t>
+        <w:t>18</w:t>
       </w:r>
       <w:r>
         <w:rPr>
@@ -1849,15 +1781,7 @@
           <w:b/>
           <w:bCs/>
         </w:rPr>
-        <w:t>1</w:t>
-      </w:r>
-      <w:r>
-        <w:rPr>
-          <w:rFonts w:ascii="Times New Roman" w:hAnsi="Times New Roman" w:cs="Times New Roman"/>
-          <w:b/>
-          <w:bCs/>
-        </w:rPr>
-        <w:t>9</w:t>
+        <w:t>19</w:t>
       </w:r>
       <w:r>
         <w:rPr>
@@ -2002,7 +1926,19 @@
           <w:rFonts w:ascii="Times New Roman" w:hAnsi="Times New Roman" w:cs="Times New Roman"/>
         </w:rPr>
         <w:lastRenderedPageBreak/>
-        <w:t>nivel de baile que genera en la gente). Se ve que la tendencia es que a mayor populariad, tiende a habar menos géneros que sean bailables, estando la mayoría en un grado medio.</w:t>
+        <w:t xml:space="preserve">nivel de baile que genera en la gente). Se ve que la tendencia es que a mayor </w:t>
+      </w:r>
+      <w:r>
+        <w:rPr>
+          <w:rFonts w:ascii="Times New Roman" w:hAnsi="Times New Roman" w:cs="Times New Roman"/>
+        </w:rPr>
+        <w:t>popularidad</w:t>
+      </w:r>
+      <w:r>
+        <w:rPr>
+          <w:rFonts w:ascii="Times New Roman" w:hAnsi="Times New Roman" w:cs="Times New Roman"/>
+        </w:rPr>
+        <w:t>, tiende a habar menos géneros que sean bailables, estando la mayoría en un grado medio.</w:t>
       </w:r>
     </w:p>
     <w:p>
@@ -2162,79 +2098,6 @@
     </w:p>
     <w:p>
       <w:pPr>
-        <w:jc w:val="both"/>
-        <w:rPr>
-          <w:rFonts w:ascii="Times New Roman" w:hAnsi="Times New Roman" w:cs="Times New Roman"/>
-        </w:rPr>
-      </w:pPr>
-    </w:p>
-    <w:p>
-      <w:pPr>
-        <w:pStyle w:val="Ttulo3"/>
-        <w:numPr>
-          <w:ilvl w:val="2"/>
-          <w:numId w:val="1"/>
-        </w:numPr>
-        <w:ind w:left="867"/>
-        <w:jc w:val="both"/>
-        <w:rPr>
-          <w:rFonts w:ascii="Times New Roman" w:hAnsi="Times New Roman" w:cs="Times New Roman"/>
-        </w:rPr>
-      </w:pPr>
-      <w:r>
-        <w:rPr>
-          <w:rFonts w:ascii="Times New Roman" w:hAnsi="Times New Roman" w:cs="Times New Roman"/>
-        </w:rPr>
-        <w:t xml:space="preserve">(LUIS) Estadísticas generales y conclusiones </w:t>
-      </w:r>
-      <w:r>
-        <w:rPr>
-          <w:rFonts w:ascii="Times New Roman" w:hAnsi="Times New Roman" w:cs="Times New Roman"/>
-        </w:rPr>
-        <w:t>extraídas</w:t>
-      </w:r>
-    </w:p>
-    <w:p>
-      <w:pPr>
-        <w:ind w:left="363"/>
-        <w:jc w:val="both"/>
-        <w:rPr>
-          <w:rFonts w:ascii="Times New Roman" w:hAnsi="Times New Roman" w:cs="Times New Roman"/>
-        </w:rPr>
-      </w:pPr>
-    </w:p>
-    <w:p>
-      <w:pPr>
-        <w:ind w:left="363"/>
-        <w:jc w:val="both"/>
-        <w:rPr>
-          <w:rFonts w:ascii="Times New Roman" w:hAnsi="Times New Roman" w:cs="Times New Roman"/>
-        </w:rPr>
-      </w:pPr>
-      <w:r>
-        <w:rPr>
-          <w:rFonts w:ascii="Times New Roman" w:hAnsi="Times New Roman" w:cs="Times New Roman"/>
-        </w:rPr>
-        <w:t>Mostrar gráficas finales</w:t>
-      </w:r>
-    </w:p>
-    <w:p>
-      <w:pPr>
-        <w:ind w:left="363"/>
-        <w:jc w:val="both"/>
-        <w:rPr>
-          <w:rFonts w:ascii="Times New Roman" w:hAnsi="Times New Roman" w:cs="Times New Roman"/>
-        </w:rPr>
-      </w:pPr>
-      <w:r>
-        <w:rPr>
-          <w:rFonts w:ascii="Times New Roman" w:hAnsi="Times New Roman" w:cs="Times New Roman"/>
-        </w:rPr>
-        <w:t xml:space="preserve">Mostrar distintas precisiones en función de la variación en el cjto de datos añadidos a cada dataset </w:t>
-      </w:r>
-    </w:p>
-    <w:p>
-      <w:pPr>
         <w:ind w:left="363"/>
         <w:jc w:val="both"/>
         <w:rPr>
@@ -2257,31 +2120,121 @@
         <w:rPr>
           <w:rFonts w:ascii="Times New Roman" w:hAnsi="Times New Roman" w:cs="Times New Roman"/>
         </w:rPr>
+        <w:t xml:space="preserve">(LUIS Y FRAN) </w:t>
+      </w:r>
+      <w:r>
+        <w:rPr>
+          <w:rFonts w:ascii="Times New Roman" w:hAnsi="Times New Roman" w:cs="Times New Roman"/>
+        </w:rPr>
         <w:t>Conclusiones finales</w:t>
       </w:r>
-    </w:p>
-    <w:p>
-      <w:pPr>
-        <w:ind w:left="363"/>
-        <w:jc w:val="both"/>
-        <w:rPr>
-          <w:rFonts w:ascii="Times New Roman" w:hAnsi="Times New Roman" w:cs="Times New Roman"/>
-        </w:rPr>
-      </w:pPr>
-    </w:p>
-    <w:p>
-      <w:pPr>
-        <w:ind w:left="363"/>
-        <w:jc w:val="both"/>
-        <w:rPr>
-          <w:rFonts w:ascii="Times New Roman" w:hAnsi="Times New Roman" w:cs="Times New Roman"/>
-        </w:rPr>
-      </w:pPr>
-      <w:r>
-        <w:rPr>
-          <w:rFonts w:ascii="Times New Roman" w:hAnsi="Times New Roman" w:cs="Times New Roman"/>
-        </w:rPr>
-        <w:t xml:space="preserve">Hablar del Naive Bayes y del RandomForest y arboles de decisión en problemas de este tipo: </w:t>
+      <w:r>
+        <w:rPr>
+          <w:rFonts w:ascii="Times New Roman" w:hAnsi="Times New Roman" w:cs="Times New Roman"/>
+        </w:rPr>
+        <w:t xml:space="preserve"> </w:t>
+      </w:r>
+    </w:p>
+    <w:p>
+      <w:pPr>
+        <w:ind w:left="363"/>
+        <w:jc w:val="both"/>
+        <w:rPr>
+          <w:rFonts w:ascii="Times New Roman" w:hAnsi="Times New Roman" w:cs="Times New Roman"/>
+        </w:rPr>
+      </w:pPr>
+    </w:p>
+    <w:p>
+      <w:pPr>
+        <w:ind w:left="363"/>
+        <w:jc w:val="both"/>
+        <w:rPr>
+          <w:rFonts w:ascii="Times New Roman" w:hAnsi="Times New Roman" w:cs="Times New Roman"/>
+          <w:b/>
+          <w:bCs/>
+        </w:rPr>
+      </w:pPr>
+      <w:r>
+        <w:rPr>
+          <w:rFonts w:ascii="Times New Roman" w:hAnsi="Times New Roman" w:cs="Times New Roman"/>
+          <w:b/>
+          <w:bCs/>
+        </w:rPr>
+        <w:t xml:space="preserve">[DIAPOSITIVA </w:t>
+      </w:r>
+      <w:r>
+        <w:rPr>
+          <w:rFonts w:ascii="Times New Roman" w:hAnsi="Times New Roman" w:cs="Times New Roman"/>
+          <w:b/>
+          <w:bCs/>
+        </w:rPr>
+        <w:t>2</w:t>
+      </w:r>
+      <w:r>
+        <w:rPr>
+          <w:rFonts w:ascii="Times New Roman" w:hAnsi="Times New Roman" w:cs="Times New Roman"/>
+          <w:b/>
+          <w:bCs/>
+        </w:rPr>
+        <w:t>5</w:t>
+      </w:r>
+      <w:r>
+        <w:rPr>
+          <w:rFonts w:ascii="Times New Roman" w:hAnsi="Times New Roman" w:cs="Times New Roman"/>
+          <w:b/>
+          <w:bCs/>
+        </w:rPr>
+        <w:t>]</w:t>
+      </w:r>
+    </w:p>
+    <w:p>
+      <w:pPr>
+        <w:ind w:left="363"/>
+        <w:jc w:val="both"/>
+        <w:rPr>
+          <w:rFonts w:ascii="Times New Roman" w:hAnsi="Times New Roman" w:cs="Times New Roman"/>
+        </w:rPr>
+      </w:pPr>
+    </w:p>
+    <w:p>
+      <w:pPr>
+        <w:ind w:left="363"/>
+        <w:jc w:val="both"/>
+        <w:rPr>
+          <w:rFonts w:ascii="Times New Roman" w:hAnsi="Times New Roman" w:cs="Times New Roman"/>
+        </w:rPr>
+      </w:pPr>
+      <w:r>
+        <w:rPr>
+          <w:rFonts w:ascii="Times New Roman" w:hAnsi="Times New Roman" w:cs="Times New Roman"/>
+        </w:rPr>
+        <w:t xml:space="preserve">Hablar del Naive Bayes y del </w:t>
+      </w:r>
+      <w:r>
+        <w:rPr>
+          <w:rFonts w:ascii="Times New Roman" w:hAnsi="Times New Roman" w:cs="Times New Roman"/>
+        </w:rPr>
+        <w:t xml:space="preserve">DecisionTree (modo </w:t>
+      </w:r>
+      <w:r>
+        <w:rPr>
+          <w:rFonts w:ascii="Times New Roman" w:hAnsi="Times New Roman" w:cs="Times New Roman"/>
+          <w:i/>
+          <w:iCs/>
+        </w:rPr>
+        <w:t>entropy</w:t>
+      </w:r>
+      <w:r>
+        <w:rPr>
+          <w:rFonts w:ascii="Times New Roman" w:hAnsi="Times New Roman" w:cs="Times New Roman"/>
+        </w:rPr>
+        <w:t xml:space="preserve"> para simular la ganancia del algoritmo ID3)</w:t>
+      </w:r>
+      <w:r>
+        <w:rPr>
+          <w:rFonts w:ascii="Times New Roman" w:hAnsi="Times New Roman" w:cs="Times New Roman"/>
+        </w:rPr>
+        <w:t xml:space="preserve"> y arboles de decisión en problemas de este tipo: </w:t>
       </w:r>
     </w:p>
     <w:p>
@@ -3329,7 +3282,7 @@
   <w:style w:type="paragraph" w:default="1" w:styleId="Normal">
     <w:name w:val="Normal"/>
     <w:qFormat/>
-    <w:rsid w:val="00DB5B92"/>
+    <w:rsid w:val="00CA5384"/>
   </w:style>
   <w:style w:type="paragraph" w:styleId="Ttulo1">
     <w:name w:val="heading 1"/>

</xml_diff>